<commit_message>
Correct SGF2022 year in CAT application form
</commit_message>
<xml_diff>
--- a/SAS-Global-Forum-2022/Application-Forms/SASGF2022_CAT_Application_final.docx
+++ b/SAS-Global-Forum-2022/Application-Forms/SASGF2022_CAT_Application_final.docx
@@ -428,8 +428,8 @@
         </w:rPr>
         <w:t>After I receive your application and resume/CV I will send you a confirmation e-mail stating I received it.</w:t>
       </w:r>
-      <w:bookmarkStart w:id="1" w:name="_Hlk500579466"/>
-      <w:bookmarkStart w:id="2" w:name="_Hlk500579323"/>
+      <w:bookmarkStart w:id="1" w:name="_Hlk500579323"/>
+      <w:bookmarkStart w:id="2" w:name="_Hlk500579466"/>
       <w:bookmarkEnd w:id="1"/>
       <w:bookmarkEnd w:id="2"/>
     </w:p>
@@ -1279,7 +1279,29 @@
                 <w:szCs w:val="22"/>
                 <w:lang w:val="en-US" w:eastAsia="en-US" w:bidi="ar-SA"/>
               </w:rPr>
-              <w:t>Can you attend SGF 2022 in San Diego, CA, USA, Apr 10 – Apr 13, 2021?</w:t>
+              <w:t>Can you attend SGF 2022 in San Diego, CA, USA, Apr 10 – Apr 13, 202</w:t>
+            </w:r>
+            <w:r>
+              <w:rPr>
+                <w:rFonts w:eastAsia="Calibri" w:cs="Times New Roman"/>
+                <w:color w:val="000000" w:themeColor="text1"/>
+                <w:kern w:val="0"/>
+                <w:sz w:val="22"/>
+                <w:szCs w:val="22"/>
+                <w:lang w:val="en-US" w:eastAsia="en-US" w:bidi="ar-SA"/>
+              </w:rPr>
+              <w:t>2</w:t>
+            </w:r>
+            <w:r>
+              <w:rPr>
+                <w:rFonts w:eastAsia="Calibri" w:cs="Times New Roman"/>
+                <w:color w:val="000000" w:themeColor="text1"/>
+                <w:kern w:val="0"/>
+                <w:sz w:val="22"/>
+                <w:szCs w:val="22"/>
+                <w:lang w:val="en-US" w:eastAsia="en-US" w:bidi="ar-SA"/>
+              </w:rPr>
+              <w:t>?</w:t>
             </w:r>
           </w:p>
         </w:tc>
@@ -2815,8 +2837,8 @@
         <w:tblLook w:val="04a0" w:noHBand="0" w:noVBand="1" w:firstColumn="1" w:lastRow="0" w:lastColumn="0" w:firstRow="1"/>
       </w:tblPr>
       <w:tblGrid>
-        <w:gridCol w:w="1543"/>
-        <w:gridCol w:w="1872"/>
+        <w:gridCol w:w="1542"/>
+        <w:gridCol w:w="1873"/>
         <w:gridCol w:w="5219"/>
         <w:gridCol w:w="1267"/>
       </w:tblGrid>
@@ -2827,7 +2849,7 @@
         </w:trPr>
         <w:tc>
           <w:tcPr>
-            <w:tcW w:w="1543" w:type="dxa"/>
+            <w:tcW w:w="1542" w:type="dxa"/>
             <w:tcBorders>
               <w:top w:val="single" w:sz="4" w:space="0" w:color="000000"/>
               <w:left w:val="single" w:sz="4" w:space="0" w:color="000000"/>
@@ -2866,7 +2888,7 @@
         </w:tc>
         <w:tc>
           <w:tcPr>
-            <w:tcW w:w="1872" w:type="dxa"/>
+            <w:tcW w:w="1873" w:type="dxa"/>
             <w:tcBorders>
               <w:top w:val="single" w:sz="4" w:space="0" w:color="000000"/>
               <w:bottom w:val="single" w:sz="4" w:space="0" w:color="000000"/>
@@ -2985,7 +3007,7 @@
         </w:trPr>
         <w:tc>
           <w:tcPr>
-            <w:tcW w:w="1543" w:type="dxa"/>
+            <w:tcW w:w="1542" w:type="dxa"/>
             <w:vMerge w:val="restart"/>
             <w:tcBorders>
               <w:left w:val="single" w:sz="4" w:space="0" w:color="000000"/>
@@ -3017,7 +3039,7 @@
         </w:tc>
         <w:tc>
           <w:tcPr>
-            <w:tcW w:w="1872" w:type="dxa"/>
+            <w:tcW w:w="1873" w:type="dxa"/>
             <w:tcBorders>
               <w:bottom w:val="single" w:sz="4" w:space="0" w:color="000000"/>
               <w:right w:val="single" w:sz="4" w:space="0" w:color="000000"/>
@@ -3107,7 +3129,7 @@
         </w:trPr>
         <w:tc>
           <w:tcPr>
-            <w:tcW w:w="1543" w:type="dxa"/>
+            <w:tcW w:w="1542" w:type="dxa"/>
             <w:vMerge w:val="continue"/>
             <w:tcBorders>
               <w:left w:val="single" w:sz="4" w:space="0" w:color="000000"/>
@@ -3136,7 +3158,7 @@
         </w:tc>
         <w:tc>
           <w:tcPr>
-            <w:tcW w:w="1872" w:type="dxa"/>
+            <w:tcW w:w="1873" w:type="dxa"/>
             <w:tcBorders>
               <w:bottom w:val="single" w:sz="4" w:space="0" w:color="000000"/>
               <w:right w:val="single" w:sz="4" w:space="0" w:color="000000"/>
@@ -3226,7 +3248,7 @@
         </w:trPr>
         <w:tc>
           <w:tcPr>
-            <w:tcW w:w="1543" w:type="dxa"/>
+            <w:tcW w:w="1542" w:type="dxa"/>
             <w:vMerge w:val="continue"/>
             <w:tcBorders>
               <w:left w:val="single" w:sz="4" w:space="0" w:color="000000"/>
@@ -3255,7 +3277,7 @@
         </w:tc>
         <w:tc>
           <w:tcPr>
-            <w:tcW w:w="1872" w:type="dxa"/>
+            <w:tcW w:w="1873" w:type="dxa"/>
             <w:tcBorders>
               <w:bottom w:val="single" w:sz="4" w:space="0" w:color="000000"/>
               <w:right w:val="single" w:sz="4" w:space="0" w:color="000000"/>
@@ -3345,7 +3367,7 @@
         </w:trPr>
         <w:tc>
           <w:tcPr>
-            <w:tcW w:w="1543" w:type="dxa"/>
+            <w:tcW w:w="1542" w:type="dxa"/>
             <w:vMerge w:val="continue"/>
             <w:tcBorders>
               <w:left w:val="single" w:sz="4" w:space="0" w:color="000000"/>
@@ -3374,7 +3396,7 @@
         </w:tc>
         <w:tc>
           <w:tcPr>
-            <w:tcW w:w="1872" w:type="dxa"/>
+            <w:tcW w:w="1873" w:type="dxa"/>
             <w:tcBorders>
               <w:bottom w:val="single" w:sz="4" w:space="0" w:color="000000"/>
               <w:right w:val="single" w:sz="4" w:space="0" w:color="000000"/>
@@ -3464,7 +3486,7 @@
         </w:trPr>
         <w:tc>
           <w:tcPr>
-            <w:tcW w:w="1543" w:type="dxa"/>
+            <w:tcW w:w="1542" w:type="dxa"/>
             <w:vMerge w:val="continue"/>
             <w:tcBorders>
               <w:left w:val="single" w:sz="4" w:space="0" w:color="000000"/>
@@ -3493,7 +3515,7 @@
         </w:tc>
         <w:tc>
           <w:tcPr>
-            <w:tcW w:w="1872" w:type="dxa"/>
+            <w:tcW w:w="1873" w:type="dxa"/>
             <w:tcBorders>
               <w:bottom w:val="single" w:sz="4" w:space="0" w:color="000000"/>
               <w:right w:val="single" w:sz="4" w:space="0" w:color="000000"/>
@@ -3583,7 +3605,7 @@
         </w:trPr>
         <w:tc>
           <w:tcPr>
-            <w:tcW w:w="1543" w:type="dxa"/>
+            <w:tcW w:w="1542" w:type="dxa"/>
             <w:vMerge w:val="restart"/>
             <w:tcBorders>
               <w:left w:val="single" w:sz="4" w:space="0" w:color="000000"/>
@@ -3615,7 +3637,7 @@
         </w:tc>
         <w:tc>
           <w:tcPr>
-            <w:tcW w:w="1872" w:type="dxa"/>
+            <w:tcW w:w="1873" w:type="dxa"/>
             <w:tcBorders>
               <w:bottom w:val="single" w:sz="4" w:space="0" w:color="000000"/>
               <w:right w:val="single" w:sz="4" w:space="0" w:color="000000"/>
@@ -3705,7 +3727,7 @@
         </w:trPr>
         <w:tc>
           <w:tcPr>
-            <w:tcW w:w="1543" w:type="dxa"/>
+            <w:tcW w:w="1542" w:type="dxa"/>
             <w:vMerge w:val="continue"/>
             <w:tcBorders>
               <w:left w:val="single" w:sz="4" w:space="0" w:color="000000"/>
@@ -3734,7 +3756,7 @@
         </w:tc>
         <w:tc>
           <w:tcPr>
-            <w:tcW w:w="1872" w:type="dxa"/>
+            <w:tcW w:w="1873" w:type="dxa"/>
             <w:tcBorders>
               <w:bottom w:val="single" w:sz="4" w:space="0" w:color="000000"/>
               <w:right w:val="single" w:sz="4" w:space="0" w:color="000000"/>
@@ -3824,7 +3846,7 @@
         </w:trPr>
         <w:tc>
           <w:tcPr>
-            <w:tcW w:w="1543" w:type="dxa"/>
+            <w:tcW w:w="1542" w:type="dxa"/>
             <w:vMerge w:val="continue"/>
             <w:tcBorders>
               <w:left w:val="single" w:sz="4" w:space="0" w:color="000000"/>
@@ -3853,7 +3875,7 @@
         </w:tc>
         <w:tc>
           <w:tcPr>
-            <w:tcW w:w="1872" w:type="dxa"/>
+            <w:tcW w:w="1873" w:type="dxa"/>
             <w:tcBorders>
               <w:bottom w:val="single" w:sz="4" w:space="0" w:color="000000"/>
               <w:right w:val="single" w:sz="4" w:space="0" w:color="000000"/>
@@ -3943,7 +3965,7 @@
         </w:trPr>
         <w:tc>
           <w:tcPr>
-            <w:tcW w:w="1543" w:type="dxa"/>
+            <w:tcW w:w="1542" w:type="dxa"/>
             <w:vMerge w:val="continue"/>
             <w:tcBorders>
               <w:left w:val="single" w:sz="4" w:space="0" w:color="000000"/>
@@ -3972,7 +3994,7 @@
         </w:tc>
         <w:tc>
           <w:tcPr>
-            <w:tcW w:w="1872" w:type="dxa"/>
+            <w:tcW w:w="1873" w:type="dxa"/>
             <w:tcBorders>
               <w:bottom w:val="single" w:sz="4" w:space="0" w:color="000000"/>
               <w:right w:val="single" w:sz="4" w:space="0" w:color="000000"/>
@@ -4062,7 +4084,7 @@
         </w:trPr>
         <w:tc>
           <w:tcPr>
-            <w:tcW w:w="1543" w:type="dxa"/>
+            <w:tcW w:w="1542" w:type="dxa"/>
             <w:vMerge w:val="continue"/>
             <w:tcBorders>
               <w:left w:val="single" w:sz="4" w:space="0" w:color="000000"/>
@@ -4091,7 +4113,7 @@
         </w:tc>
         <w:tc>
           <w:tcPr>
-            <w:tcW w:w="1872" w:type="dxa"/>
+            <w:tcW w:w="1873" w:type="dxa"/>
             <w:tcBorders>
               <w:bottom w:val="single" w:sz="4" w:space="0" w:color="000000"/>
               <w:right w:val="single" w:sz="4" w:space="0" w:color="000000"/>
@@ -4181,7 +4203,7 @@
         </w:trPr>
         <w:tc>
           <w:tcPr>
-            <w:tcW w:w="1543" w:type="dxa"/>
+            <w:tcW w:w="1542" w:type="dxa"/>
             <w:vMerge w:val="continue"/>
             <w:tcBorders>
               <w:left w:val="single" w:sz="4" w:space="0" w:color="000000"/>
@@ -4210,7 +4232,7 @@
         </w:tc>
         <w:tc>
           <w:tcPr>
-            <w:tcW w:w="1872" w:type="dxa"/>
+            <w:tcW w:w="1873" w:type="dxa"/>
             <w:tcBorders>
               <w:bottom w:val="single" w:sz="4" w:space="0" w:color="000000"/>
               <w:right w:val="single" w:sz="4" w:space="0" w:color="000000"/>
@@ -4300,7 +4322,7 @@
         </w:trPr>
         <w:tc>
           <w:tcPr>
-            <w:tcW w:w="1543" w:type="dxa"/>
+            <w:tcW w:w="1542" w:type="dxa"/>
             <w:vMerge w:val="continue"/>
             <w:tcBorders>
               <w:left w:val="single" w:sz="4" w:space="0" w:color="000000"/>
@@ -4329,7 +4351,7 @@
         </w:tc>
         <w:tc>
           <w:tcPr>
-            <w:tcW w:w="1872" w:type="dxa"/>
+            <w:tcW w:w="1873" w:type="dxa"/>
             <w:tcBorders>
               <w:bottom w:val="single" w:sz="4" w:space="0" w:color="000000"/>
               <w:right w:val="single" w:sz="4" w:space="0" w:color="000000"/>
@@ -4419,7 +4441,7 @@
         </w:trPr>
         <w:tc>
           <w:tcPr>
-            <w:tcW w:w="1543" w:type="dxa"/>
+            <w:tcW w:w="1542" w:type="dxa"/>
             <w:vMerge w:val="continue"/>
             <w:tcBorders>
               <w:left w:val="single" w:sz="4" w:space="0" w:color="000000"/>
@@ -4448,7 +4470,7 @@
         </w:tc>
         <w:tc>
           <w:tcPr>
-            <w:tcW w:w="1872" w:type="dxa"/>
+            <w:tcW w:w="1873" w:type="dxa"/>
             <w:tcBorders>
               <w:bottom w:val="single" w:sz="4" w:space="0" w:color="000000"/>
               <w:right w:val="single" w:sz="4" w:space="0" w:color="000000"/>
@@ -4538,7 +4560,7 @@
         </w:trPr>
         <w:tc>
           <w:tcPr>
-            <w:tcW w:w="1543" w:type="dxa"/>
+            <w:tcW w:w="1542" w:type="dxa"/>
             <w:vMerge w:val="continue"/>
             <w:tcBorders>
               <w:left w:val="single" w:sz="4" w:space="0" w:color="000000"/>
@@ -4567,7 +4589,7 @@
         </w:tc>
         <w:tc>
           <w:tcPr>
-            <w:tcW w:w="1872" w:type="dxa"/>
+            <w:tcW w:w="1873" w:type="dxa"/>
             <w:tcBorders>
               <w:bottom w:val="single" w:sz="4" w:space="0" w:color="000000"/>
               <w:right w:val="single" w:sz="4" w:space="0" w:color="000000"/>
@@ -4657,7 +4679,7 @@
         </w:trPr>
         <w:tc>
           <w:tcPr>
-            <w:tcW w:w="1543" w:type="dxa"/>
+            <w:tcW w:w="1542" w:type="dxa"/>
             <w:vMerge w:val="restart"/>
             <w:tcBorders>
               <w:left w:val="single" w:sz="4" w:space="0" w:color="000000"/>
@@ -4689,7 +4711,7 @@
         </w:tc>
         <w:tc>
           <w:tcPr>
-            <w:tcW w:w="1872" w:type="dxa"/>
+            <w:tcW w:w="1873" w:type="dxa"/>
             <w:tcBorders>
               <w:bottom w:val="single" w:sz="4" w:space="0" w:color="000000"/>
               <w:right w:val="single" w:sz="4" w:space="0" w:color="000000"/>
@@ -4779,7 +4801,7 @@
         </w:trPr>
         <w:tc>
           <w:tcPr>
-            <w:tcW w:w="1543" w:type="dxa"/>
+            <w:tcW w:w="1542" w:type="dxa"/>
             <w:vMerge w:val="continue"/>
             <w:tcBorders>
               <w:left w:val="single" w:sz="4" w:space="0" w:color="000000"/>
@@ -4808,7 +4830,7 @@
         </w:tc>
         <w:tc>
           <w:tcPr>
-            <w:tcW w:w="1872" w:type="dxa"/>
+            <w:tcW w:w="1873" w:type="dxa"/>
             <w:tcBorders>
               <w:bottom w:val="single" w:sz="4" w:space="0" w:color="000000"/>
               <w:right w:val="single" w:sz="4" w:space="0" w:color="000000"/>
@@ -4898,7 +4920,7 @@
         </w:trPr>
         <w:tc>
           <w:tcPr>
-            <w:tcW w:w="1543" w:type="dxa"/>
+            <w:tcW w:w="1542" w:type="dxa"/>
             <w:vMerge w:val="restart"/>
             <w:tcBorders>
               <w:left w:val="single" w:sz="4" w:space="0" w:color="000000"/>
@@ -4930,7 +4952,7 @@
         </w:tc>
         <w:tc>
           <w:tcPr>
-            <w:tcW w:w="1872" w:type="dxa"/>
+            <w:tcW w:w="1873" w:type="dxa"/>
             <w:tcBorders>
               <w:bottom w:val="single" w:sz="4" w:space="0" w:color="000000"/>
               <w:right w:val="single" w:sz="4" w:space="0" w:color="000000"/>
@@ -5022,7 +5044,7 @@
         </w:trPr>
         <w:tc>
           <w:tcPr>
-            <w:tcW w:w="1543" w:type="dxa"/>
+            <w:tcW w:w="1542" w:type="dxa"/>
             <w:vMerge w:val="continue"/>
             <w:tcBorders>
               <w:left w:val="single" w:sz="4" w:space="0" w:color="000000"/>
@@ -5051,7 +5073,7 @@
         </w:tc>
         <w:tc>
           <w:tcPr>
-            <w:tcW w:w="1872" w:type="dxa"/>
+            <w:tcW w:w="1873" w:type="dxa"/>
             <w:tcBorders>
               <w:bottom w:val="single" w:sz="4" w:space="0" w:color="000000"/>
               <w:right w:val="single" w:sz="4" w:space="0" w:color="000000"/>
@@ -5143,7 +5165,7 @@
         </w:trPr>
         <w:tc>
           <w:tcPr>
-            <w:tcW w:w="1543" w:type="dxa"/>
+            <w:tcW w:w="1542" w:type="dxa"/>
             <w:vMerge w:val="continue"/>
             <w:tcBorders>
               <w:left w:val="single" w:sz="4" w:space="0" w:color="000000"/>
@@ -5172,7 +5194,7 @@
         </w:tc>
         <w:tc>
           <w:tcPr>
-            <w:tcW w:w="1872" w:type="dxa"/>
+            <w:tcW w:w="1873" w:type="dxa"/>
             <w:tcBorders>
               <w:bottom w:val="single" w:sz="4" w:space="0" w:color="000000"/>
               <w:right w:val="single" w:sz="4" w:space="0" w:color="000000"/>
@@ -5264,7 +5286,7 @@
         </w:trPr>
         <w:tc>
           <w:tcPr>
-            <w:tcW w:w="1543" w:type="dxa"/>
+            <w:tcW w:w="1542" w:type="dxa"/>
             <w:vMerge w:val="continue"/>
             <w:tcBorders>
               <w:left w:val="single" w:sz="4" w:space="0" w:color="000000"/>
@@ -5293,7 +5315,7 @@
         </w:tc>
         <w:tc>
           <w:tcPr>
-            <w:tcW w:w="1872" w:type="dxa"/>
+            <w:tcW w:w="1873" w:type="dxa"/>
             <w:tcBorders>
               <w:bottom w:val="single" w:sz="4" w:space="0" w:color="000000"/>
               <w:right w:val="single" w:sz="4" w:space="0" w:color="000000"/>
@@ -5385,7 +5407,7 @@
         </w:trPr>
         <w:tc>
           <w:tcPr>
-            <w:tcW w:w="1543" w:type="dxa"/>
+            <w:tcW w:w="1542" w:type="dxa"/>
             <w:vMerge w:val="continue"/>
             <w:tcBorders>
               <w:left w:val="single" w:sz="4" w:space="0" w:color="000000"/>
@@ -5414,7 +5436,7 @@
         </w:tc>
         <w:tc>
           <w:tcPr>
-            <w:tcW w:w="1872" w:type="dxa"/>
+            <w:tcW w:w="1873" w:type="dxa"/>
             <w:tcBorders>
               <w:bottom w:val="single" w:sz="4" w:space="0" w:color="000000"/>
               <w:right w:val="single" w:sz="4" w:space="0" w:color="000000"/>
@@ -5506,7 +5528,7 @@
         </w:trPr>
         <w:tc>
           <w:tcPr>
-            <w:tcW w:w="1543" w:type="dxa"/>
+            <w:tcW w:w="1542" w:type="dxa"/>
             <w:vMerge w:val="restart"/>
             <w:tcBorders>
               <w:left w:val="single" w:sz="4" w:space="0" w:color="000000"/>
@@ -5538,7 +5560,7 @@
         </w:tc>
         <w:tc>
           <w:tcPr>
-            <w:tcW w:w="1872" w:type="dxa"/>
+            <w:tcW w:w="1873" w:type="dxa"/>
             <w:tcBorders>
               <w:bottom w:val="single" w:sz="4" w:space="0" w:color="000000"/>
               <w:right w:val="single" w:sz="4" w:space="0" w:color="000000"/>
@@ -5628,7 +5650,7 @@
         </w:trPr>
         <w:tc>
           <w:tcPr>
-            <w:tcW w:w="1543" w:type="dxa"/>
+            <w:tcW w:w="1542" w:type="dxa"/>
             <w:vMerge w:val="continue"/>
             <w:tcBorders>
               <w:left w:val="single" w:sz="4" w:space="0" w:color="000000"/>
@@ -5657,7 +5679,7 @@
         </w:tc>
         <w:tc>
           <w:tcPr>
-            <w:tcW w:w="1872" w:type="dxa"/>
+            <w:tcW w:w="1873" w:type="dxa"/>
             <w:tcBorders>
               <w:bottom w:val="single" w:sz="4" w:space="0" w:color="000000"/>
               <w:right w:val="single" w:sz="4" w:space="0" w:color="000000"/>
@@ -5747,7 +5769,7 @@
         </w:trPr>
         <w:tc>
           <w:tcPr>
-            <w:tcW w:w="1543" w:type="dxa"/>
+            <w:tcW w:w="1542" w:type="dxa"/>
             <w:vMerge w:val="continue"/>
             <w:tcBorders>
               <w:left w:val="single" w:sz="4" w:space="0" w:color="000000"/>
@@ -5776,7 +5798,7 @@
         </w:tc>
         <w:tc>
           <w:tcPr>
-            <w:tcW w:w="1872" w:type="dxa"/>
+            <w:tcW w:w="1873" w:type="dxa"/>
             <w:tcBorders>
               <w:bottom w:val="single" w:sz="4" w:space="0" w:color="000000"/>
               <w:right w:val="single" w:sz="4" w:space="0" w:color="000000"/>
@@ -5866,7 +5888,7 @@
         </w:trPr>
         <w:tc>
           <w:tcPr>
-            <w:tcW w:w="1543" w:type="dxa"/>
+            <w:tcW w:w="1542" w:type="dxa"/>
             <w:vMerge w:val="continue"/>
             <w:tcBorders>
               <w:left w:val="single" w:sz="4" w:space="0" w:color="000000"/>
@@ -5895,7 +5917,7 @@
         </w:tc>
         <w:tc>
           <w:tcPr>
-            <w:tcW w:w="1872" w:type="dxa"/>
+            <w:tcW w:w="1873" w:type="dxa"/>
             <w:tcBorders>
               <w:bottom w:val="single" w:sz="4" w:space="0" w:color="000000"/>
               <w:right w:val="single" w:sz="4" w:space="0" w:color="000000"/>
@@ -5985,7 +6007,7 @@
         </w:trPr>
         <w:tc>
           <w:tcPr>
-            <w:tcW w:w="1543" w:type="dxa"/>
+            <w:tcW w:w="1542" w:type="dxa"/>
             <w:vMerge w:val="restart"/>
             <w:tcBorders>
               <w:left w:val="single" w:sz="4" w:space="0" w:color="000000"/>
@@ -6017,7 +6039,7 @@
         </w:tc>
         <w:tc>
           <w:tcPr>
-            <w:tcW w:w="1872" w:type="dxa"/>
+            <w:tcW w:w="1873" w:type="dxa"/>
             <w:tcBorders>
               <w:bottom w:val="single" w:sz="4" w:space="0" w:color="000000"/>
               <w:right w:val="single" w:sz="4" w:space="0" w:color="000000"/>
@@ -6107,7 +6129,7 @@
         </w:trPr>
         <w:tc>
           <w:tcPr>
-            <w:tcW w:w="1543" w:type="dxa"/>
+            <w:tcW w:w="1542" w:type="dxa"/>
             <w:vMerge w:val="continue"/>
             <w:tcBorders>
               <w:left w:val="single" w:sz="4" w:space="0" w:color="000000"/>
@@ -6136,7 +6158,7 @@
         </w:tc>
         <w:tc>
           <w:tcPr>
-            <w:tcW w:w="1872" w:type="dxa"/>
+            <w:tcW w:w="1873" w:type="dxa"/>
             <w:tcBorders>
               <w:bottom w:val="single" w:sz="4" w:space="0" w:color="000000"/>
               <w:right w:val="single" w:sz="4" w:space="0" w:color="000000"/>
@@ -6226,7 +6248,7 @@
         </w:trPr>
         <w:tc>
           <w:tcPr>
-            <w:tcW w:w="1543" w:type="dxa"/>
+            <w:tcW w:w="1542" w:type="dxa"/>
             <w:vMerge w:val="continue"/>
             <w:tcBorders>
               <w:left w:val="single" w:sz="4" w:space="0" w:color="000000"/>
@@ -6255,7 +6277,7 @@
         </w:tc>
         <w:tc>
           <w:tcPr>
-            <w:tcW w:w="1872" w:type="dxa"/>
+            <w:tcW w:w="1873" w:type="dxa"/>
             <w:tcBorders>
               <w:bottom w:val="single" w:sz="4" w:space="0" w:color="000000"/>
               <w:right w:val="single" w:sz="4" w:space="0" w:color="000000"/>
@@ -6345,7 +6367,7 @@
         </w:trPr>
         <w:tc>
           <w:tcPr>
-            <w:tcW w:w="1543" w:type="dxa"/>
+            <w:tcW w:w="1542" w:type="dxa"/>
             <w:vMerge w:val="restart"/>
             <w:tcBorders>
               <w:left w:val="single" w:sz="4" w:space="0" w:color="000000"/>
@@ -6377,7 +6399,7 @@
         </w:tc>
         <w:tc>
           <w:tcPr>
-            <w:tcW w:w="1872" w:type="dxa"/>
+            <w:tcW w:w="1873" w:type="dxa"/>
             <w:tcBorders>
               <w:bottom w:val="single" w:sz="4" w:space="0" w:color="000000"/>
               <w:right w:val="single" w:sz="4" w:space="0" w:color="000000"/>
@@ -6467,7 +6489,7 @@
         </w:trPr>
         <w:tc>
           <w:tcPr>
-            <w:tcW w:w="1543" w:type="dxa"/>
+            <w:tcW w:w="1542" w:type="dxa"/>
             <w:vMerge w:val="continue"/>
             <w:tcBorders>
               <w:left w:val="single" w:sz="4" w:space="0" w:color="000000"/>
@@ -6496,7 +6518,7 @@
         </w:tc>
         <w:tc>
           <w:tcPr>
-            <w:tcW w:w="1872" w:type="dxa"/>
+            <w:tcW w:w="1873" w:type="dxa"/>
             <w:tcBorders>
               <w:bottom w:val="single" w:sz="4" w:space="0" w:color="000000"/>
               <w:right w:val="single" w:sz="4" w:space="0" w:color="000000"/>
@@ -6586,7 +6608,7 @@
         </w:trPr>
         <w:tc>
           <w:tcPr>
-            <w:tcW w:w="1543" w:type="dxa"/>
+            <w:tcW w:w="1542" w:type="dxa"/>
             <w:vMerge w:val="continue"/>
             <w:tcBorders>
               <w:left w:val="single" w:sz="4" w:space="0" w:color="000000"/>
@@ -6615,7 +6637,7 @@
         </w:tc>
         <w:tc>
           <w:tcPr>
-            <w:tcW w:w="1872" w:type="dxa"/>
+            <w:tcW w:w="1873" w:type="dxa"/>
             <w:tcBorders>
               <w:bottom w:val="single" w:sz="4" w:space="0" w:color="000000"/>
               <w:right w:val="single" w:sz="4" w:space="0" w:color="000000"/>

</xml_diff>